<commit_message>
Přidána třetí verze trackeru: základní OpenCV + YOLO + DeepSORT (plně funkční oba trackery spouštění přes main.py)
</commit_message>
<xml_diff>
--- a/dron_project_summary_updated.docx
+++ b/dron_project_summary_updated.docx
@@ -221,6 +221,27 @@
     </w:p>
     <w:p>
       <w:r>
+        <w:t xml:space="preserve">python main.py --mode </w:t>
+      </w:r>
+      <w:proofErr w:type="spellStart"/>
+      <w:r>
+        <w:t>opencv</w:t>
+      </w:r>
+      <w:proofErr w:type="spellEnd"/>
+      <w:r>
+        <w:t xml:space="preserve"> --tracker MOSSE --source </w:t>
+      </w:r>
+      <w:proofErr w:type="spellStart"/>
+      <w:r>
+        <w:t>test_videos</w:t>
+      </w:r>
+      <w:proofErr w:type="spellEnd"/>
+      <w:r>
+        <w:t>/drone1.mp4 --show</w:t>
+      </w:r>
+    </w:p>
+    <w:p>
+      <w:r>
         <w:t xml:space="preserve">python main.py --source </w:t>
       </w:r>
       <w:proofErr w:type="spellStart"/>
@@ -350,10 +371,18 @@
       </w:r>
       <w:proofErr w:type="spellEnd"/>
       <w:r>
-        <w:t xml:space="preserve"> (multi-tracking):</w:t>
+        <w:t xml:space="preserve"> (multi-tracking</w:t>
+      </w:r>
+      <w:proofErr w:type="gramStart"/>
+      <w:r>
+        <w:t>):</w:t>
       </w:r>
       <w:r>
-        <w:t xml:space="preserve">--- </w:t>
+        <w:t>---</w:t>
+      </w:r>
+      <w:proofErr w:type="gramEnd"/>
+      <w:r>
+        <w:t xml:space="preserve"> </w:t>
       </w:r>
       <w:r>
         <w:t xml:space="preserve">python src/main.py --mode yolo --source </w:t>
@@ -387,12 +416,22 @@
       </w:r>
       <w:proofErr w:type="spellEnd"/>
       <w:r>
-        <w:t xml:space="preserve"> testů</w:t>
+        <w:t xml:space="preserve"> </w:t>
       </w:r>
+      <w:proofErr w:type="spellStart"/>
+      <w:r>
+        <w:t>testů</w:t>
+      </w:r>
+      <w:proofErr w:type="spellEnd"/>
       <w:r>
         <w:br/>
-        <w:t>cd ..</w:t>
+        <w:t>cd</w:t>
       </w:r>
+      <w:proofErr w:type="gramStart"/>
+      <w:r>
+        <w:t xml:space="preserve"> ..</w:t>
+      </w:r>
+      <w:proofErr w:type="gramEnd"/>
       <w:r>
         <w:br/>
         <w:t>pytest -v</w:t>
@@ -408,23 +447,63 @@
     </w:p>
     <w:p>
       <w:r>
-        <w:t>- [ ] Propojení `gimbal.py` s reálným hardwarem (PWM/MAVLink).</w:t>
+        <w:t xml:space="preserve">- </w:t>
+      </w:r>
+      <w:proofErr w:type="gramStart"/>
+      <w:r>
+        <w:t>[ ]</w:t>
+      </w:r>
+      <w:proofErr w:type="gramEnd"/>
+      <w:r>
+        <w:t xml:space="preserve"> Propojení `gimbal.py` s reálným hardwarem (PWM/MAVLink).</w:t>
       </w:r>
       <w:r>
         <w:br/>
-        <w:t>- [ ] Přidání podpory pro druhou kameru (teleobjektiv) pro detailní záznam.</w:t>
+        <w:t xml:space="preserve">- </w:t>
+      </w:r>
+      <w:proofErr w:type="gramStart"/>
+      <w:r>
+        <w:t>[ ]</w:t>
+      </w:r>
+      <w:proofErr w:type="gramEnd"/>
+      <w:r>
+        <w:t xml:space="preserve"> Přidání podpory pro druhou kameru (teleobjektiv) pro detailní záznam.</w:t>
       </w:r>
       <w:r>
         <w:br/>
-        <w:t>- [ ] Vylepšení sledovací logiky (např. DeepSORT, YOLO detekce).</w:t>
+        <w:t xml:space="preserve">- </w:t>
+      </w:r>
+      <w:proofErr w:type="gramStart"/>
+      <w:r>
+        <w:t>[ ]</w:t>
+      </w:r>
+      <w:proofErr w:type="gramEnd"/>
+      <w:r>
+        <w:t xml:space="preserve"> Vylepšení sledovací logiky (např. DeepSORT, YOLO detekce).</w:t>
       </w:r>
       <w:r>
         <w:br/>
-        <w:t>- [ ] Přidat více testovacích videí pro robustnější testy.</w:t>
+        <w:t xml:space="preserve">- </w:t>
+      </w:r>
+      <w:proofErr w:type="gramStart"/>
+      <w:r>
+        <w:t>[ ]</w:t>
+      </w:r>
+      <w:proofErr w:type="gramEnd"/>
+      <w:r>
+        <w:t xml:space="preserve"> Přidat více testovacích videí pro robustnější testy.</w:t>
       </w:r>
       <w:r>
         <w:br/>
-        <w:t>- [ ] Možnost ukládání videa a logu synchronně.</w:t>
+        <w:t xml:space="preserve">- </w:t>
+      </w:r>
+      <w:proofErr w:type="gramStart"/>
+      <w:r>
+        <w:t>[ ]</w:t>
+      </w:r>
+      <w:proofErr w:type="gramEnd"/>
+      <w:r>
+        <w:t xml:space="preserve"> Možnost ukládání videa a logu synchronně.</w:t>
       </w:r>
     </w:p>
     <w:sectPr>
@@ -1243,6 +1322,7 @@
   <w:style w:type="character" w:default="1" w:styleId="Standardnpsmoodstavce">
     <w:name w:val="Default Paragraph Font"/>
     <w:uiPriority w:val="1"/>
+    <w:semiHidden/>
     <w:unhideWhenUsed/>
   </w:style>
   <w:style w:type="table" w:default="1" w:styleId="Normlntabulka">

</xml_diff>